<commit_message>
added github link to pdf file
</commit_message>
<xml_diff>
--- a/Assignment_4_REST_API_6330539421.docx
+++ b/Assignment_4_REST_API_6330539421.docx
@@ -4,6 +4,9 @@
   <w:body>
     <w:p>
       <w:pPr>
+        <w:rPr>
+          <w:rFonts w:ascii="TH SarabunPSK" w:hAnsi="TH SarabunPSK" w:cs="TH SarabunPSK"/>
+        </w:rPr>
         <w:sectPr>
           <w:pgSz w:w="16838" w:h="11906" w:orient="landscape"/>
           <w:pgMar w:top="1440" w:right="1440" w:bottom="1440" w:left="1440" w:header="708" w:footer="708" w:gutter="0"/>
@@ -11,18 +14,32 @@
           <w:docGrid w:linePitch="360"/>
         </w:sectPr>
       </w:pPr>
-      <w:r>
-        <w:rPr>
+      <w:hyperlink r:id="rId5" w:history="1">
+        <w:r>
+          <w:rPr>
+            <w:rStyle w:val="Hyperlink"/>
+            <w:rFonts w:ascii="TH SarabunPSK" w:hAnsi="TH SarabunPSK" w:cs="TH SarabunPSK"/>
+            <w:sz w:val="40"/>
+            <w:szCs w:val="48"/>
+          </w:rPr>
+          <w:t>https://github.com/SirapoomL/2110503_2022_2_SW_DEV_PRAC_VACQ</w:t>
+        </w:r>
+      </w:hyperlink>
+      <w:r>
+        <w:rPr>
+          <w:rFonts w:ascii="TH SarabunPSK" w:hAnsi="TH SarabunPSK" w:cs="TH SarabunPSK"/>
           <w:noProof/>
+          <w:sz w:val="40"/>
+          <w:szCs w:val="48"/>
         </w:rPr>
         <w:drawing>
-          <wp:anchor distT="0" distB="0" distL="114300" distR="114300" simplePos="0" relativeHeight="251659264" behindDoc="0" locked="0" layoutInCell="1" allowOverlap="1" wp14:anchorId="3864A5DB" wp14:editId="63DE8098">
+          <wp:anchor distT="0" distB="0" distL="114300" distR="114300" simplePos="0" relativeHeight="251659264" behindDoc="0" locked="0" layoutInCell="1" allowOverlap="1" wp14:anchorId="3864A5DB" wp14:editId="28760C18">
             <wp:simplePos x="0" y="0"/>
             <wp:positionH relativeFrom="column">
-              <wp:posOffset>0</wp:posOffset>
+              <wp:posOffset>161925</wp:posOffset>
             </wp:positionH>
             <wp:positionV relativeFrom="paragraph">
-              <wp:posOffset>180975</wp:posOffset>
+              <wp:posOffset>737235</wp:posOffset>
             </wp:positionV>
             <wp:extent cx="8863330" cy="4985385"/>
             <wp:effectExtent l="0" t="0" r="0" b="5715"/>
@@ -47,7 +64,7 @@
                     <pic:cNvPicPr/>
                   </pic:nvPicPr>
                   <pic:blipFill>
-                    <a:blip r:embed="rId5"/>
+                    <a:blip r:embed="rId6"/>
                     <a:stretch>
                       <a:fillRect/>
                     </a:stretch>
@@ -68,10 +85,22 @@
         </w:drawing>
       </w:r>
       <w:r>
+        <w:rPr>
+          <w:rFonts w:ascii="TH SarabunPSK" w:hAnsi="TH SarabunPSK" w:cs="TH SarabunPSK"/>
+          <w:sz w:val="40"/>
+          <w:szCs w:val="48"/>
+        </w:rPr>
+        <w:t xml:space="preserve"> </w:t>
+      </w:r>
+      <w:r>
+        <w:rPr>
+          <w:rFonts w:ascii="TH SarabunPSK" w:hAnsi="TH SarabunPSK" w:cs="TH SarabunPSK"/>
+        </w:rPr>
         <w:br w:type="column"/>
       </w:r>
       <w:r>
         <w:rPr>
+          <w:rFonts w:ascii="TH SarabunPSK" w:hAnsi="TH SarabunPSK" w:cs="TH SarabunPSK"/>
           <w:noProof/>
         </w:rPr>
         <w:lastRenderedPageBreak/>
@@ -107,7 +136,7 @@
                     <pic:cNvPicPr/>
                   </pic:nvPicPr>
                   <pic:blipFill>
-                    <a:blip r:embed="rId6"/>
+                    <a:blip r:embed="rId7"/>
                     <a:stretch>
                       <a:fillRect/>
                     </a:stretch>
@@ -128,10 +157,14 @@
         </w:drawing>
       </w:r>
       <w:r>
+        <w:rPr>
+          <w:rFonts w:ascii="TH SarabunPSK" w:hAnsi="TH SarabunPSK" w:cs="TH SarabunPSK"/>
+        </w:rPr>
         <w:br w:type="column"/>
       </w:r>
       <w:r>
         <w:rPr>
+          <w:rFonts w:ascii="TH SarabunPSK" w:hAnsi="TH SarabunPSK" w:cs="TH SarabunPSK"/>
           <w:noProof/>
         </w:rPr>
         <w:lastRenderedPageBreak/>
@@ -167,7 +200,7 @@
                     <pic:cNvPicPr/>
                   </pic:nvPicPr>
                   <pic:blipFill>
-                    <a:blip r:embed="rId7"/>
+                    <a:blip r:embed="rId8"/>
                     <a:stretch>
                       <a:fillRect/>
                     </a:stretch>
@@ -188,10 +221,14 @@
         </w:drawing>
       </w:r>
       <w:r>
+        <w:rPr>
+          <w:rFonts w:ascii="TH SarabunPSK" w:hAnsi="TH SarabunPSK" w:cs="TH SarabunPSK"/>
+        </w:rPr>
         <w:br w:type="column"/>
       </w:r>
       <w:r>
         <w:rPr>
+          <w:rFonts w:ascii="TH SarabunPSK" w:hAnsi="TH SarabunPSK" w:cs="TH SarabunPSK"/>
           <w:noProof/>
         </w:rPr>
         <w:lastRenderedPageBreak/>
@@ -227,7 +264,7 @@
                     <pic:cNvPicPr/>
                   </pic:nvPicPr>
                   <pic:blipFill>
-                    <a:blip r:embed="rId8"/>
+                    <a:blip r:embed="rId9"/>
                     <a:stretch>
                       <a:fillRect/>
                     </a:stretch>
@@ -248,10 +285,14 @@
         </w:drawing>
       </w:r>
       <w:r>
+        <w:rPr>
+          <w:rFonts w:ascii="TH SarabunPSK" w:hAnsi="TH SarabunPSK" w:cs="TH SarabunPSK"/>
+        </w:rPr>
         <w:br w:type="column"/>
       </w:r>
       <w:r>
         <w:rPr>
+          <w:rFonts w:ascii="TH SarabunPSK" w:hAnsi="TH SarabunPSK" w:cs="TH SarabunPSK"/>
           <w:noProof/>
         </w:rPr>
         <w:lastRenderedPageBreak/>
@@ -287,7 +328,7 @@
                     <pic:cNvPicPr/>
                   </pic:nvPicPr>
                   <pic:blipFill>
-                    <a:blip r:embed="rId9"/>
+                    <a:blip r:embed="rId10"/>
                     <a:stretch>
                       <a:fillRect/>
                     </a:stretch>
@@ -310,6 +351,9 @@
     </w:p>
     <w:p>
       <w:r>
+        <w:rPr>
+          <w:noProof/>
+        </w:rPr>
         <w:lastRenderedPageBreak/>
         <w:drawing>
           <wp:anchor distT="0" distB="0" distL="114300" distR="114300" simplePos="0" relativeHeight="251669504" behindDoc="0" locked="0" layoutInCell="1" allowOverlap="1" wp14:anchorId="4B19AB1C" wp14:editId="268E5A40">
@@ -343,7 +387,7 @@
                     <pic:cNvPicPr/>
                   </pic:nvPicPr>
                   <pic:blipFill>
-                    <a:blip r:embed="rId10"/>
+                    <a:blip r:embed="rId11"/>
                     <a:stretch>
                       <a:fillRect/>
                     </a:stretch>
@@ -369,6 +413,9 @@
     </w:p>
     <w:p>
       <w:r>
+        <w:rPr>
+          <w:noProof/>
+        </w:rPr>
         <w:lastRenderedPageBreak/>
         <w:drawing>
           <wp:anchor distT="0" distB="0" distL="114300" distR="114300" simplePos="0" relativeHeight="251671552" behindDoc="0" locked="0" layoutInCell="1" allowOverlap="1" wp14:anchorId="008913CB" wp14:editId="48175BA0">
@@ -402,7 +449,7 @@
                     <pic:cNvPicPr/>
                   </pic:nvPicPr>
                   <pic:blipFill>
-                    <a:blip r:embed="rId11">
+                    <a:blip r:embed="rId12">
                       <a:extLst>
                         <a:ext uri="{28A0092B-C50C-407E-A947-70E740481C1C}">
                           <a14:useLocalDpi xmlns:a14="http://schemas.microsoft.com/office/drawing/2010/main" val="0"/>
@@ -437,6 +484,9 @@
     </w:p>
     <w:p>
       <w:r>
+        <w:rPr>
+          <w:noProof/>
+        </w:rPr>
         <w:lastRenderedPageBreak/>
         <w:drawing>
           <wp:anchor distT="0" distB="0" distL="114300" distR="114300" simplePos="0" relativeHeight="251673600" behindDoc="0" locked="0" layoutInCell="1" allowOverlap="1" wp14:anchorId="5C1215D7" wp14:editId="6A884E31">
@@ -470,7 +520,7 @@
                     <pic:cNvPicPr/>
                   </pic:nvPicPr>
                   <pic:blipFill>
-                    <a:blip r:embed="rId12">
+                    <a:blip r:embed="rId13">
                       <a:extLst>
                         <a:ext uri="{28A0092B-C50C-407E-A947-70E740481C1C}">
                           <a14:useLocalDpi xmlns:a14="http://schemas.microsoft.com/office/drawing/2010/main" val="0"/>
@@ -509,6 +559,9 @@
         <w:br w:type="page"/>
       </w:r>
       <w:r>
+        <w:rPr>
+          <w:noProof/>
+        </w:rPr>
         <w:drawing>
           <wp:anchor distT="0" distB="0" distL="114300" distR="114300" simplePos="0" relativeHeight="251675648" behindDoc="0" locked="0" layoutInCell="1" allowOverlap="1" wp14:anchorId="31EBF2AD" wp14:editId="522D51CE">
             <wp:simplePos x="0" y="0"/>
@@ -541,7 +594,7 @@
                     <pic:cNvPicPr/>
                   </pic:nvPicPr>
                   <pic:blipFill>
-                    <a:blip r:embed="rId13"/>
+                    <a:blip r:embed="rId14"/>
                     <a:stretch>
                       <a:fillRect/>
                     </a:stretch>
@@ -567,6 +620,9 @@
     </w:p>
     <w:p>
       <w:r>
+        <w:rPr>
+          <w:noProof/>
+        </w:rPr>
         <w:lastRenderedPageBreak/>
         <w:drawing>
           <wp:anchor distT="0" distB="0" distL="114300" distR="114300" simplePos="0" relativeHeight="251679744" behindDoc="0" locked="0" layoutInCell="1" allowOverlap="1" wp14:anchorId="6E43D27F" wp14:editId="6E261CCE">
@@ -600,7 +656,7 @@
                     <pic:cNvPicPr/>
                   </pic:nvPicPr>
                   <pic:blipFill>
-                    <a:blip r:embed="rId14">
+                    <a:blip r:embed="rId15">
                       <a:extLst>
                         <a:ext uri="{28A0092B-C50C-407E-A947-70E740481C1C}">
                           <a14:useLocalDpi xmlns:a14="http://schemas.microsoft.com/office/drawing/2010/main" val="0"/>
@@ -643,6 +699,9 @@
         </w:sectPr>
       </w:pPr>
       <w:r>
+        <w:rPr>
+          <w:noProof/>
+        </w:rPr>
         <w:lastRenderedPageBreak/>
         <w:drawing>
           <wp:anchor distT="0" distB="0" distL="114300" distR="114300" simplePos="0" relativeHeight="251677696" behindDoc="0" locked="0" layoutInCell="1" allowOverlap="1" wp14:anchorId="0C33AC1D" wp14:editId="4FBF582B">
@@ -676,7 +735,7 @@
                     <pic:cNvPicPr/>
                   </pic:nvPicPr>
                   <pic:blipFill>
-                    <a:blip r:embed="rId15">
+                    <a:blip r:embed="rId16">
                       <a:extLst>
                         <a:ext uri="{28A0092B-C50C-407E-A947-70E740481C1C}">
                           <a14:useLocalDpi xmlns:a14="http://schemas.microsoft.com/office/drawing/2010/main" val="0"/>
@@ -1330,6 +1389,29 @@
     <w:semiHidden/>
     <w:unhideWhenUsed/>
   </w:style>
+  <w:style w:type="character" w:styleId="Hyperlink">
+    <w:name w:val="Hyperlink"/>
+    <w:basedOn w:val="DefaultParagraphFont"/>
+    <w:uiPriority w:val="99"/>
+    <w:unhideWhenUsed/>
+    <w:rsid w:val="00CD368E"/>
+    <w:rPr>
+      <w:color w:val="0563C1" w:themeColor="hyperlink"/>
+      <w:u w:val="single"/>
+    </w:rPr>
+  </w:style>
+  <w:style w:type="character" w:styleId="UnresolvedMention">
+    <w:name w:val="Unresolved Mention"/>
+    <w:basedOn w:val="DefaultParagraphFont"/>
+    <w:uiPriority w:val="99"/>
+    <w:semiHidden/>
+    <w:unhideWhenUsed/>
+    <w:rsid w:val="00CD368E"/>
+    <w:rPr>
+      <w:color w:val="605E5C"/>
+      <w:shd w:val="clear" w:color="auto" w:fill="E1DFDD"/>
+    </w:rPr>
+  </w:style>
 </w:styles>
 </file>
 

</xml_diff>